<commit_message>
fix: use producer link data (token override) for guest invoice amount, currency, topic, title
- guest-invoice-submit/generate: prefer token override over producer_guests
- Add title to guest_invoice_submit_tokens (migration 00108)
- send-link: pass title to token when sending to existing guest
- guest-submit-token-data: use token title for form pre-fill
- Bank transfer template: signature placeholders show Hasan ESEN

Made-with: Cursor
</commit_message>
<xml_diff>
--- a/src/templates/turkiye-is-bankasi-transfer-template.docx
+++ b/src/templates/turkiye-is-bankasi-transfer-template.docx
@@ -1506,7 +1506,7 @@
           <w:sz w:val="24"/>
           <w:szCs w:val="24"/>
         </w:rPr>
-        <w:t xml:space="preserve">Authorized signatory </w:t>
+        <w:t xml:space="preserve">{signature} </w:t>
       </w:r>
       <w:r>
         <w:rPr>
@@ -1531,7 +1531,7 @@
           <w:szCs w:val="24"/>
         </w:rPr>
         <w:tab/>
-        <w:t>Authorized signatory</w:t>
+        <w:t>{signature}</w:t>
       </w:r>
       <w:r>
         <w:rPr>
@@ -1556,7 +1556,7 @@
           <w:szCs w:val="24"/>
         </w:rPr>
         <w:tab/>
-        <w:t>Authorized signatory</w:t>
+        <w:t>{signature}</w:t>
       </w:r>
     </w:p>
     <w:p>

</xml_diff>